<commit_message>
updated the .gitignore file
</commit_message>
<xml_diff>
--- a/iKan/iKan/bin/Debug/Document1.docx
+++ b/iKan/iKan/bin/Debug/Document1.docx
@@ -703,14 +703,14 @@
 
 <file path=word/webextensions/taskpanes.xml><?xml version="1.0" encoding="utf-8"?>
 <wetp:taskpanes xmlns:r="http://schemas.openxmlformats.org/officeDocument/2006/relationships" xmlns:wetp="http://schemas.microsoft.com/office/webextensions/taskpanes/2010/11">
-  <wetp:taskpane dockstate="" visibility="1" width="700" row="1">
-    <wetp:webextensionref xmlns:r="http://schemas.openxmlformats.org/officeDocument/2006/relationships" r:id="Rf84e0ba5399d445c"/>
+  <wetp:taskpane dockstate="" visibility="1" width="350" row="1">
+    <wetp:webextensionref xmlns:r="http://schemas.openxmlformats.org/officeDocument/2006/relationships" r:id="R15c2cc3c3ddd4bf3"/>
   </wetp:taskpane>
 </wetp:taskpanes>
 </file>
 
 <file path=word/webextensions/webextension.xml><?xml version="1.0" encoding="utf-8"?>
-<we:webextension xmlns:r="http://schemas.openxmlformats.org/officeDocument/2006/relationships" xmlns:we="http://schemas.microsoft.com/office/webextensions/webextension/2010/11" id="{3085f68c-c41a-46b8-b6f2-32c66d34b1c4}">
+<we:webextension xmlns:r="http://schemas.openxmlformats.org/officeDocument/2006/relationships" xmlns:we="http://schemas.microsoft.com/office/webextensions/webextension/2010/11" id="{dd862fac-5a5a-4951-8e7f-30927b479931}">
   <we:reference id="833a817c-564e-46a3-8519-fc693275c7d7" version="1.0.0.0" store="developer" storeType="Registry"/>
   <we:alternateReferences/>
   <we:properties/>

</xml_diff>

<commit_message>
Fixed a url redirection bug
</commit_message>
<xml_diff>
--- a/iKan/iKan/bin/Debug/Document1.docx
+++ b/iKan/iKan/bin/Debug/Document1.docx
@@ -704,13 +704,13 @@
 <file path=word/webextensions/taskpanes.xml><?xml version="1.0" encoding="utf-8"?>
 <wetp:taskpanes xmlns:r="http://schemas.openxmlformats.org/officeDocument/2006/relationships" xmlns:wetp="http://schemas.microsoft.com/office/webextensions/taskpanes/2010/11">
   <wetp:taskpane dockstate="" visibility="1" width="350" row="1">
-    <wetp:webextensionref xmlns:r="http://schemas.openxmlformats.org/officeDocument/2006/relationships" r:id="R15c2cc3c3ddd4bf3"/>
+    <wetp:webextensionref xmlns:r="http://schemas.openxmlformats.org/officeDocument/2006/relationships" r:id="R57ea66cbdccb42c0"/>
   </wetp:taskpane>
 </wetp:taskpanes>
 </file>
 
 <file path=word/webextensions/webextension.xml><?xml version="1.0" encoding="utf-8"?>
-<we:webextension xmlns:r="http://schemas.openxmlformats.org/officeDocument/2006/relationships" xmlns:we="http://schemas.microsoft.com/office/webextensions/webextension/2010/11" id="{dd862fac-5a5a-4951-8e7f-30927b479931}">
+<we:webextension xmlns:r="http://schemas.openxmlformats.org/officeDocument/2006/relationships" xmlns:we="http://schemas.microsoft.com/office/webextensions/webextension/2010/11" id="{a36f3609-054f-4bbc-a9bf-0024567927b8}">
   <we:reference id="833a817c-564e-46a3-8519-fc693275c7d7" version="1.0.0.0" store="developer" storeType="Registry"/>
   <we:alternateReferences/>
   <we:properties/>

</xml_diff>